<commit_message>
Change amazon products photos to legal photos (radios and dab)
</commit_message>
<xml_diff>
--- a/images/electronics/portable sound & vision/radios and dab/AM FM Radios/all am fm radios.docx
+++ b/images/electronics/portable sound & vision/radios and dab/AM FM Radios/all am fm radios.docx
@@ -18,14 +18,14 @@
         <w:tblLook w:val="04A0" w:firstRow="1" w:lastRow="0" w:firstColumn="1" w:lastColumn="0" w:noHBand="0" w:noVBand="1"/>
       </w:tblPr>
       <w:tblGrid>
-        <w:gridCol w:w="675"/>
-        <w:gridCol w:w="6839"/>
+        <w:gridCol w:w="558"/>
+        <w:gridCol w:w="6956"/>
         <w:gridCol w:w="8329"/>
       </w:tblGrid>
       <w:tr>
         <w:tc>
           <w:tcPr>
-            <w:tcW w:w="675" w:type="dxa"/>
+            <w:tcW w:w="558" w:type="dxa"/>
             <w:vMerge w:val="restart"/>
           </w:tcPr>
           <w:p>
@@ -54,7 +54,7 @@
         </w:tc>
         <w:tc>
           <w:tcPr>
-            <w:tcW w:w="6839" w:type="dxa"/>
+            <w:tcW w:w="6956" w:type="dxa"/>
             <w:vMerge w:val="restart"/>
           </w:tcPr>
           <w:p>
@@ -84,6 +84,47 @@
               </w:rPr>
               <w:t xml:space="preserve"> h033u portable digital radio with mp3 player- red</w:t>
             </w:r>
+          </w:p>
+          <w:p>
+            <w:pPr>
+              <w:spacing w:line="276" w:lineRule="auto"/>
+              <w:rPr>
+                <w:rFonts w:ascii="Leelawadee" w:hAnsi="Leelawadee" w:cs="Leelawadee"/>
+                <w:sz w:val="26"/>
+                <w:szCs w:val="26"/>
+              </w:rPr>
+            </w:pPr>
+          </w:p>
+          <w:p>
+            <w:pPr>
+              <w:spacing w:line="276" w:lineRule="auto"/>
+              <w:rPr>
+                <w:rFonts w:ascii="Leelawadee" w:hAnsi="Leelawadee" w:cs="Leelawadee"/>
+                <w:sz w:val="16"/>
+                <w:szCs w:val="16"/>
+              </w:rPr>
+            </w:pPr>
+            <w:hyperlink r:id="rId5" w:history="1">
+              <w:r>
+                <w:rPr>
+                  <w:rStyle w:val="Hyperlink"/>
+                  <w:rFonts w:ascii="Leelawadee" w:hAnsi="Leelawadee" w:cs="Leelawadee"/>
+                  <w:sz w:val="16"/>
+                  <w:szCs w:val="16"/>
+                </w:rPr>
+                <w:t>https://www.freepik.com/free-photo/woman-inserting-cassette-tape-into-vintage-radio_15848997.htm#fromView=search&amp;page=1&amp;position=2&amp;uuid=e93b3594-e012-4f0f-899b-d6ce4ac2758b</w:t>
+              </w:r>
+            </w:hyperlink>
+          </w:p>
+          <w:p>
+            <w:pPr>
+              <w:spacing w:line="276" w:lineRule="auto"/>
+              <w:rPr>
+                <w:rFonts w:ascii="Leelawadee" w:hAnsi="Leelawadee" w:cs="Leelawadee"/>
+                <w:sz w:val="26"/>
+                <w:szCs w:val="26"/>
+              </w:rPr>
+            </w:pPr>
           </w:p>
         </w:tc>
         <w:tc>
@@ -406,7 +447,7 @@
       <w:tr>
         <w:tc>
           <w:tcPr>
-            <w:tcW w:w="675" w:type="dxa"/>
+            <w:tcW w:w="558" w:type="dxa"/>
             <w:vMerge/>
             <w:tcBorders>
               <w:bottom w:val="single" w:sz="18" w:space="0" w:color="auto"/>
@@ -427,7 +468,7 @@
         </w:tc>
         <w:tc>
           <w:tcPr>
-            <w:tcW w:w="6839" w:type="dxa"/>
+            <w:tcW w:w="6956" w:type="dxa"/>
             <w:vMerge/>
             <w:tcBorders>
               <w:bottom w:val="single" w:sz="18" w:space="0" w:color="auto"/>
@@ -575,7 +616,7 @@
       <w:tr>
         <w:tc>
           <w:tcPr>
-            <w:tcW w:w="675" w:type="dxa"/>
+            <w:tcW w:w="558" w:type="dxa"/>
             <w:vMerge w:val="restart"/>
             <w:tcBorders>
               <w:top w:val="single" w:sz="18" w:space="0" w:color="auto"/>
@@ -607,7 +648,7 @@
         </w:tc>
         <w:tc>
           <w:tcPr>
-            <w:tcW w:w="6839" w:type="dxa"/>
+            <w:tcW w:w="6956" w:type="dxa"/>
             <w:vMerge w:val="restart"/>
             <w:tcBorders>
               <w:top w:val="single" w:sz="18" w:space="0" w:color="auto"/>
@@ -648,6 +689,57 @@
               </w:rPr>
               <w:t xml:space="preserve"> all radios</w:t>
             </w:r>
+          </w:p>
+          <w:p>
+            <w:pPr>
+              <w:spacing w:line="276" w:lineRule="auto"/>
+              <w:rPr>
+                <w:rFonts w:ascii="Leelawadee" w:hAnsi="Leelawadee" w:cs="Leelawadee"/>
+                <w:sz w:val="26"/>
+                <w:szCs w:val="26"/>
+              </w:rPr>
+            </w:pPr>
+          </w:p>
+          <w:p>
+            <w:pPr>
+              <w:spacing w:line="276" w:lineRule="auto"/>
+              <w:rPr>
+                <w:rFonts w:ascii="Leelawadee" w:hAnsi="Leelawadee" w:cs="Leelawadee"/>
+                <w:sz w:val="18"/>
+                <w:szCs w:val="18"/>
+              </w:rPr>
+            </w:pPr>
+            <w:hyperlink r:id="rId6" w:history="1">
+              <w:r>
+                <w:rPr>
+                  <w:rStyle w:val="Hyperlink"/>
+                  <w:rFonts w:ascii="Leelawadee" w:hAnsi="Leelawadee" w:cs="Leelawadee"/>
+                  <w:sz w:val="18"/>
+                  <w:szCs w:val="18"/>
+                </w:rPr>
+                <w:t>https://unsplash.com/photos/a-black-electronic-device-with-a-cable-1i9Y06Gz6sI</w:t>
+              </w:r>
+            </w:hyperlink>
+          </w:p>
+          <w:p>
+            <w:pPr>
+              <w:spacing w:line="276" w:lineRule="auto"/>
+              <w:rPr>
+                <w:rFonts w:ascii="Leelawadee" w:hAnsi="Leelawadee" w:cs="Leelawadee"/>
+                <w:sz w:val="18"/>
+                <w:szCs w:val="18"/>
+              </w:rPr>
+            </w:pPr>
+          </w:p>
+          <w:p>
+            <w:pPr>
+              <w:spacing w:line="276" w:lineRule="auto"/>
+              <w:rPr>
+                <w:rFonts w:ascii="Leelawadee" w:hAnsi="Leelawadee" w:cs="Leelawadee"/>
+                <w:sz w:val="26"/>
+                <w:szCs w:val="26"/>
+              </w:rPr>
+            </w:pPr>
           </w:p>
         </w:tc>
         <w:tc>
@@ -967,7 +1059,7 @@
       <w:tr>
         <w:tc>
           <w:tcPr>
-            <w:tcW w:w="675" w:type="dxa"/>
+            <w:tcW w:w="558" w:type="dxa"/>
             <w:vMerge/>
             <w:tcBorders>
               <w:bottom w:val="single" w:sz="18" w:space="0" w:color="auto"/>
@@ -989,7 +1081,7 @@
         </w:tc>
         <w:tc>
           <w:tcPr>
-            <w:tcW w:w="6839" w:type="dxa"/>
+            <w:tcW w:w="6956" w:type="dxa"/>
             <w:vMerge/>
             <w:tcBorders>
               <w:bottom w:val="single" w:sz="18" w:space="0" w:color="auto"/>
@@ -1073,7 +1165,7 @@
       <w:tr>
         <w:tc>
           <w:tcPr>
-            <w:tcW w:w="675" w:type="dxa"/>
+            <w:tcW w:w="558" w:type="dxa"/>
             <w:vMerge w:val="restart"/>
             <w:tcBorders>
               <w:top w:val="single" w:sz="18" w:space="0" w:color="auto"/>
@@ -1106,7 +1198,7 @@
         </w:tc>
         <w:tc>
           <w:tcPr>
-            <w:tcW w:w="6839" w:type="dxa"/>
+            <w:tcW w:w="6956" w:type="dxa"/>
             <w:vMerge w:val="restart"/>
             <w:tcBorders>
               <w:top w:val="single" w:sz="18" w:space="0" w:color="auto"/>
@@ -1130,6 +1222,61 @@
               </w:rPr>
               <w:t>Panasonic RF-2400D Digital Portable Radio AM/FM</w:t>
             </w:r>
+          </w:p>
+          <w:p>
+            <w:pPr>
+              <w:spacing w:line="276" w:lineRule="auto"/>
+              <w:jc w:val="both"/>
+              <w:rPr>
+                <w:rFonts w:ascii="Leelawadee" w:hAnsi="Leelawadee" w:cs="Leelawadee"/>
+                <w:sz w:val="26"/>
+                <w:szCs w:val="26"/>
+              </w:rPr>
+            </w:pPr>
+          </w:p>
+          <w:p>
+            <w:pPr>
+              <w:spacing w:line="276" w:lineRule="auto"/>
+              <w:jc w:val="both"/>
+              <w:rPr>
+                <w:rFonts w:ascii="Leelawadee" w:hAnsi="Leelawadee" w:cs="Leelawadee"/>
+                <w:sz w:val="16"/>
+                <w:szCs w:val="16"/>
+              </w:rPr>
+            </w:pPr>
+            <w:hyperlink r:id="rId7" w:history="1">
+              <w:r>
+                <w:rPr>
+                  <w:rStyle w:val="Hyperlink"/>
+                  <w:rFonts w:ascii="Leelawadee" w:hAnsi="Leelawadee" w:cs="Leelawadee"/>
+                  <w:sz w:val="16"/>
+                  <w:szCs w:val="16"/>
+                </w:rPr>
+                <w:t>https://www.pexels.com/photo/close-up-shot-of-a-vintage-sony-walkman-and-black-headphones-12419211/</w:t>
+              </w:r>
+            </w:hyperlink>
+          </w:p>
+          <w:p>
+            <w:pPr>
+              <w:spacing w:line="276" w:lineRule="auto"/>
+              <w:jc w:val="both"/>
+              <w:rPr>
+                <w:rFonts w:ascii="Leelawadee" w:hAnsi="Leelawadee" w:cs="Leelawadee"/>
+                <w:sz w:val="26"/>
+                <w:szCs w:val="26"/>
+              </w:rPr>
+            </w:pPr>
+          </w:p>
+          <w:p>
+            <w:pPr>
+              <w:spacing w:line="276" w:lineRule="auto"/>
+              <w:jc w:val="both"/>
+              <w:rPr>
+                <w:rFonts w:ascii="Leelawadee" w:hAnsi="Leelawadee" w:cs="Leelawadee"/>
+                <w:sz w:val="26"/>
+                <w:szCs w:val="26"/>
+              </w:rPr>
+            </w:pPr>
           </w:p>
         </w:tc>
         <w:tc>
@@ -1319,7 +1466,17 @@
                 <w:sz w:val="26"/>
                 <w:szCs w:val="26"/>
               </w:rPr>
-              <w:t xml:space="preserve">Tuner Technology: </w:t>
+              <w:t>Tuner Technolo</w:t>
+            </w:r>
+            <w:bookmarkStart w:id="0" w:name="_GoBack"/>
+            <w:bookmarkEnd w:id="0"/>
+            <w:r>
+              <w:rPr>
+                <w:rFonts w:ascii="Leelawadee" w:hAnsi="Leelawadee" w:cs="Leelawadee"/>
+                <w:sz w:val="26"/>
+                <w:szCs w:val="26"/>
+              </w:rPr>
+              <w:t xml:space="preserve">gy: </w:t>
             </w:r>
             <w:r>
               <w:rPr>
@@ -1438,7 +1595,7 @@
       <w:tr>
         <w:tc>
           <w:tcPr>
-            <w:tcW w:w="675" w:type="dxa"/>
+            <w:tcW w:w="558" w:type="dxa"/>
             <w:vMerge/>
             <w:tcBorders>
               <w:bottom w:val="single" w:sz="18" w:space="0" w:color="auto"/>
@@ -1459,7 +1616,7 @@
         </w:tc>
         <w:tc>
           <w:tcPr>
-            <w:tcW w:w="6839" w:type="dxa"/>
+            <w:tcW w:w="6956" w:type="dxa"/>
             <w:vMerge/>
             <w:tcBorders>
               <w:bottom w:val="single" w:sz="18" w:space="0" w:color="auto"/>
@@ -1590,8 +1747,6 @@
               </w:rPr>
               <w:t>Comes with exquisite craftsmanship</w:t>
             </w:r>
-            <w:bookmarkStart w:id="0" w:name="_GoBack"/>
-            <w:bookmarkEnd w:id="0"/>
           </w:p>
         </w:tc>
       </w:tr>
@@ -2057,6 +2212,17 @@
       </w:tblBorders>
     </w:tblPr>
   </w:style>
+  <w:style w:type="character" w:styleId="Hyperlink">
+    <w:name w:val="Hyperlink"/>
+    <w:basedOn w:val="DefaultParagraphFont"/>
+    <w:uiPriority w:val="99"/>
+    <w:unhideWhenUsed/>
+    <w:rsid w:val="00F93AA4"/>
+    <w:rPr>
+      <w:color w:val="0563C1" w:themeColor="hyperlink"/>
+      <w:u w:val="single"/>
+    </w:rPr>
+  </w:style>
 </w:styles>
 </file>
 
@@ -2326,7 +2492,7 @@
 </file>
 
 <file path=customXml/itemProps1.xml><?xml version="1.0" encoding="utf-8"?>
-<ds:datastoreItem xmlns:ds="http://schemas.openxmlformats.org/officeDocument/2006/customXml" ds:itemID="{01DECBDD-FF24-4461-B464-8EB72B565BD7}">
+<ds:datastoreItem xmlns:ds="http://schemas.openxmlformats.org/officeDocument/2006/customXml" ds:itemID="{9E016D80-F544-4D65-8976-D1702186BC21}">
   <ds:schemaRefs>
     <ds:schemaRef ds:uri="http://schemas.openxmlformats.org/officeDocument/2006/bibliography"/>
   </ds:schemaRefs>

</xml_diff>